<commit_message>
Actualizacion de enunciado BDA y Creacion de tablas
</commit_message>
<xml_diff>
--- a/RetoFinal/BDA/Enunciado BDA.docx
+++ b/RetoFinal/BDA/Enunciado BDA.docx
@@ -266,12 +266,12 @@
             <wp:extent cx="7564278" cy="7281947"/>
             <wp:effectExtent b="0" l="0" r="0" t="0"/>
             <wp:wrapNone/>
-            <wp:docPr descr="C:\Users\Adrian\Downloads\Reto Final (2).jpg" id="1" name="image1.jpg"/>
+            <wp:docPr descr="C:\Users\Adrian\Downloads\Reto Final (2).jpg" id="1" name="image3.jpg"/>
             <a:graphic>
               <a:graphicData uri="http://schemas.openxmlformats.org/drawingml/2006/picture">
                 <pic:pic>
                   <pic:nvPicPr>
-                    <pic:cNvPr descr="C:\Users\Adrian\Downloads\Reto Final (2).jpg" id="0" name="image1.jpg"/>
+                    <pic:cNvPr descr="C:\Users\Adrian\Downloads\Reto Final (2).jpg" id="0" name="image3.jpg"/>
                     <pic:cNvPicPr preferRelativeResize="0"/>
                   </pic:nvPicPr>
                   <pic:blipFill>
@@ -674,25 +674,35 @@
         </w:rPr>
         <w:t xml:space="preserve">Modelo Relacional:</w:t>
       </w:r>
+    </w:p>
+    <w:p>
+      <w:pPr>
+        <w:rPr/>
+      </w:pPr>
+      <w:r>
+        <w:rPr>
+          <w:rtl w:val="0"/>
+        </w:rPr>
+      </w:r>
       <w:r>
         <w:drawing>
-          <wp:anchor allowOverlap="1" behindDoc="0" distB="0" distT="0" distL="0" distR="0" hidden="0" layoutInCell="1" locked="0" relativeHeight="0" simplePos="0">
+          <wp:anchor allowOverlap="1" behindDoc="0" distB="114300" distT="114300" distL="114300" distR="114300" hidden="0" layoutInCell="1" locked="0" relativeHeight="0" simplePos="0">
             <wp:simplePos x="0" y="0"/>
             <wp:positionH relativeFrom="column">
-              <wp:posOffset>19050</wp:posOffset>
+              <wp:posOffset>19051</wp:posOffset>
             </wp:positionH>
             <wp:positionV relativeFrom="paragraph">
-              <wp:posOffset>457163</wp:posOffset>
+              <wp:posOffset>114300</wp:posOffset>
             </wp:positionV>
-            <wp:extent cx="4825576" cy="8139075"/>
+            <wp:extent cx="4933950" cy="8496300"/>
             <wp:effectExtent b="0" l="0" r="0" t="0"/>
             <wp:wrapNone/>
-            <wp:docPr descr="C:\Users\Adrian\Downloads\Reto Final (3).jpg" id="3" name="image2.jpg"/>
+            <wp:docPr id="2" name="image2.png"/>
             <a:graphic>
               <a:graphicData uri="http://schemas.openxmlformats.org/drawingml/2006/picture">
                 <pic:pic>
                   <pic:nvPicPr>
-                    <pic:cNvPr descr="C:\Users\Adrian\Downloads\Reto Final (3).jpg" id="0" name="image2.jpg"/>
+                    <pic:cNvPr id="0" name="image2.png"/>
                     <pic:cNvPicPr preferRelativeResize="0"/>
                   </pic:nvPicPr>
                   <pic:blipFill>
@@ -705,7 +715,7 @@
                   <pic:spPr>
                     <a:xfrm>
                       <a:off x="0" y="0"/>
-                      <a:ext cx="4825576" cy="8139075"/>
+                      <a:ext cx="4933950" cy="8496300"/>
                     </a:xfrm>
                     <a:prstGeom prst="rect"/>
                     <a:ln/>
@@ -1159,16 +1169,6 @@
     </w:p>
     <w:p>
       <w:pPr>
-        <w:rPr/>
-      </w:pPr>
-      <w:r>
-        <w:rPr>
-          <w:rtl w:val="0"/>
-        </w:rPr>
-      </w:r>
-    </w:p>
-    <w:p>
-      <w:pPr>
         <w:pStyle w:val="Heading1"/>
         <w:rPr>
           <w:u w:val="single"/>
@@ -1206,23 +1206,23 @@
       </w:r>
       <w:r>
         <w:drawing>
-          <wp:anchor allowOverlap="1" behindDoc="0" distB="0" distT="0" distL="0" distR="0" hidden="0" layoutInCell="1" locked="0" relativeHeight="0" simplePos="0">
+          <wp:anchor allowOverlap="1" behindDoc="0" distB="114300" distT="114300" distL="114300" distR="114300" hidden="0" layoutInCell="1" locked="0" relativeHeight="0" simplePos="0">
             <wp:simplePos x="0" y="0"/>
             <wp:positionH relativeFrom="column">
-              <wp:posOffset>19050</wp:posOffset>
+              <wp:posOffset>19051</wp:posOffset>
             </wp:positionH>
             <wp:positionV relativeFrom="paragraph">
-              <wp:posOffset>19050</wp:posOffset>
+              <wp:posOffset>114300</wp:posOffset>
             </wp:positionV>
-            <wp:extent cx="4825576" cy="8139075"/>
+            <wp:extent cx="4933950" cy="8496300"/>
             <wp:effectExtent b="0" l="0" r="0" t="0"/>
             <wp:wrapNone/>
-            <wp:docPr descr="C:\Users\Adrian\Downloads\Reto Final (3).jpg" id="2" name="image2.jpg"/>
+            <wp:docPr id="3" name="image1.png"/>
             <a:graphic>
               <a:graphicData uri="http://schemas.openxmlformats.org/drawingml/2006/picture">
                 <pic:pic>
                   <pic:nvPicPr>
-                    <pic:cNvPr descr="C:\Users\Adrian\Downloads\Reto Final (3).jpg" id="0" name="image2.jpg"/>
+                    <pic:cNvPr id="0" name="image1.png"/>
                     <pic:cNvPicPr preferRelativeResize="0"/>
                   </pic:nvPicPr>
                   <pic:blipFill>
@@ -1235,7 +1235,7 @@
                   <pic:spPr>
                     <a:xfrm>
                       <a:off x="0" y="0"/>
-                      <a:ext cx="4825576" cy="8139075"/>
+                      <a:ext cx="4933950" cy="8496300"/>
                     </a:xfrm>
                     <a:prstGeom prst="rect"/>
                     <a:ln/>

</xml_diff>

<commit_message>
Actualizacion de Deletes Cascade en las Creaciones de Tablas y Documentacion
</commit_message>
<xml_diff>
--- a/RetoFinal/BDA/Enunciado BDA.docx
+++ b/RetoFinal/BDA/Enunciado BDA.docx
@@ -91,7 +91,7 @@
           <w:szCs w:val="24"/>
           <w:rtl w:val="0"/>
         </w:rPr>
-        <w:t xml:space="preserve">Una empresa privada nos ha pedido realizar una  base de datos acerca de las apuestas deportivas en la que podamos guardar cuentas, de ellas se registrará el código, nombre, e-mail y contraseña. Las cuentas pueden ser de administrador (donde no se va a guardar nada más) y de usuario donde se pedirá también el nº de tarjeta, fecha de caducidad, el cvv y el pin. Los administradores podrán gestionar una o más apuestas y una apuesta será gestionada por un único administrador, a su vez los usuarios podrán realizar una o varias apuestas y las apuestas podrán ser realizadas por uno o más usuarios donde deberás introducir el dinero que quieras apostar.</w:t>
+        <w:t xml:space="preserve">Una empresa privada nos ha pedido realizar una  base de datos acerca de las apuestas deportivas en la que podamos guardar cuentas, de ellas se registrará el código, nombre, e-mail y contraseña. Las cuentas pueden ser de administrador, donde se guardará el salario y la fecha de contratación y de usuario, donde se pedirá también el nº de tarjeta, fecha de caducidad, el cvv y el pin. Los administradores podrán gestionar una o más apuestas y una apuesta será gestionada por un único administrador, a su vez los usuarios podrán realizar una o varias apuestas y las apuestas podrán ser realizadas por uno o más usuarios donde deberás introducir el dinero que quieras apostar.</w:t>
       </w:r>
     </w:p>
     <w:p>
@@ -228,50 +228,25 @@
         </w:rPr>
         <w:t xml:space="preserve">Entidad-Relación:</w:t>
       </w:r>
-    </w:p>
-    <w:p>
-      <w:pPr>
-        <w:rPr/>
-      </w:pPr>
-      <w:r>
-        <w:rPr>
-          <w:rtl w:val="0"/>
-        </w:rPr>
-      </w:r>
-    </w:p>
-    <w:p>
-      <w:pPr>
-        <w:spacing w:line="360" w:lineRule="auto"/>
-        <w:jc w:val="both"/>
-        <w:rPr>
-          <w:sz w:val="24"/>
-          <w:szCs w:val="24"/>
-        </w:rPr>
-      </w:pPr>
-      <w:r>
-        <w:rPr>
-          <w:rtl w:val="0"/>
-        </w:rPr>
-      </w:r>
       <w:r>
         <w:drawing>
-          <wp:anchor allowOverlap="1" behindDoc="1" distB="0" distT="0" distL="0" distR="0" hidden="0" layoutInCell="1" locked="0" relativeHeight="0" simplePos="0">
+          <wp:anchor allowOverlap="1" behindDoc="0" distB="114300" distT="114300" distL="114300" distR="114300" hidden="0" layoutInCell="1" locked="0" relativeHeight="0" simplePos="0">
             <wp:simplePos x="0" y="0"/>
             <wp:positionH relativeFrom="column">
-              <wp:posOffset>-915824</wp:posOffset>
+              <wp:posOffset>-923924</wp:posOffset>
             </wp:positionH>
             <wp:positionV relativeFrom="paragraph">
-              <wp:posOffset>132355</wp:posOffset>
+              <wp:posOffset>656295</wp:posOffset>
             </wp:positionV>
-            <wp:extent cx="7564278" cy="7281947"/>
+            <wp:extent cx="7581900" cy="6821381"/>
             <wp:effectExtent b="0" l="0" r="0" t="0"/>
             <wp:wrapNone/>
-            <wp:docPr descr="C:\Users\Adrian\Downloads\Reto Final (2).jpg" id="1" name="image3.jpg"/>
+            <wp:docPr id="1" name="image3.png"/>
             <a:graphic>
               <a:graphicData uri="http://schemas.openxmlformats.org/drawingml/2006/picture">
                 <pic:pic>
                   <pic:nvPicPr>
-                    <pic:cNvPr descr="C:\Users\Adrian\Downloads\Reto Final (2).jpg" id="0" name="image3.jpg"/>
+                    <pic:cNvPr id="0" name="image3.png"/>
                     <pic:cNvPicPr preferRelativeResize="0"/>
                   </pic:nvPicPr>
                   <pic:blipFill>
@@ -284,7 +259,7 @@
                   <pic:spPr>
                     <a:xfrm>
                       <a:off x="0" y="0"/>
-                      <a:ext cx="7564278" cy="7281947"/>
+                      <a:ext cx="7581900" cy="6821381"/>
                     </a:xfrm>
                     <a:prstGeom prst="rect"/>
                     <a:ln/>
@@ -298,6 +273,31 @@
     </w:p>
     <w:p>
       <w:pPr>
+        <w:rPr/>
+      </w:pPr>
+      <w:r>
+        <w:rPr>
+          <w:rtl w:val="0"/>
+        </w:rPr>
+      </w:r>
+    </w:p>
+    <w:p>
+      <w:pPr>
+        <w:spacing w:line="360" w:lineRule="auto"/>
+        <w:jc w:val="both"/>
+        <w:rPr>
+          <w:sz w:val="24"/>
+          <w:szCs w:val="24"/>
+        </w:rPr>
+      </w:pPr>
+      <w:r>
+        <w:rPr>
+          <w:rtl w:val="0"/>
+        </w:rPr>
+      </w:r>
+    </w:p>
+    <w:p>
+      <w:pPr>
         <w:spacing w:line="360" w:lineRule="auto"/>
         <w:jc w:val="both"/>
         <w:rPr/>
@@ -694,10 +694,583 @@
             <wp:positionV relativeFrom="paragraph">
               <wp:posOffset>114300</wp:posOffset>
             </wp:positionV>
-            <wp:extent cx="4933950" cy="8496300"/>
+            <wp:extent cx="5295900" cy="8610600"/>
             <wp:effectExtent b="0" l="0" r="0" t="0"/>
             <wp:wrapNone/>
-            <wp:docPr id="2" name="image2.png"/>
+            <wp:docPr id="2" name="image1.png"/>
+            <a:graphic>
+              <a:graphicData uri="http://schemas.openxmlformats.org/drawingml/2006/picture">
+                <pic:pic>
+                  <pic:nvPicPr>
+                    <pic:cNvPr id="0" name="image1.png"/>
+                    <pic:cNvPicPr preferRelativeResize="0"/>
+                  </pic:nvPicPr>
+                  <pic:blipFill>
+                    <a:blip r:embed="rId8"/>
+                    <a:srcRect b="0" l="0" r="0" t="0"/>
+                    <a:stretch>
+                      <a:fillRect/>
+                    </a:stretch>
+                  </pic:blipFill>
+                  <pic:spPr>
+                    <a:xfrm>
+                      <a:off x="0" y="0"/>
+                      <a:ext cx="5295900" cy="8610600"/>
+                    </a:xfrm>
+                    <a:prstGeom prst="rect"/>
+                    <a:ln/>
+                  </pic:spPr>
+                </pic:pic>
+              </a:graphicData>
+            </a:graphic>
+          </wp:anchor>
+        </w:drawing>
+      </w:r>
+    </w:p>
+    <w:p>
+      <w:pPr>
+        <w:rPr/>
+      </w:pPr>
+      <w:r>
+        <w:rPr>
+          <w:rtl w:val="0"/>
+        </w:rPr>
+      </w:r>
+    </w:p>
+    <w:p>
+      <w:pPr>
+        <w:rPr/>
+      </w:pPr>
+      <w:r>
+        <w:rPr>
+          <w:rtl w:val="0"/>
+        </w:rPr>
+      </w:r>
+    </w:p>
+    <w:p>
+      <w:pPr>
+        <w:rPr/>
+      </w:pPr>
+      <w:r>
+        <w:rPr>
+          <w:rtl w:val="0"/>
+        </w:rPr>
+      </w:r>
+    </w:p>
+    <w:p>
+      <w:pPr>
+        <w:rPr/>
+      </w:pPr>
+      <w:r>
+        <w:rPr>
+          <w:rtl w:val="0"/>
+        </w:rPr>
+      </w:r>
+    </w:p>
+    <w:p>
+      <w:pPr>
+        <w:rPr/>
+      </w:pPr>
+      <w:r>
+        <w:rPr>
+          <w:rtl w:val="0"/>
+        </w:rPr>
+      </w:r>
+    </w:p>
+    <w:p>
+      <w:pPr>
+        <w:rPr/>
+      </w:pPr>
+      <w:r>
+        <w:rPr>
+          <w:rtl w:val="0"/>
+        </w:rPr>
+      </w:r>
+    </w:p>
+    <w:p>
+      <w:pPr>
+        <w:rPr/>
+      </w:pPr>
+      <w:r>
+        <w:rPr>
+          <w:rtl w:val="0"/>
+        </w:rPr>
+      </w:r>
+    </w:p>
+    <w:p>
+      <w:pPr>
+        <w:rPr/>
+      </w:pPr>
+      <w:r>
+        <w:rPr>
+          <w:rtl w:val="0"/>
+        </w:rPr>
+      </w:r>
+    </w:p>
+    <w:p>
+      <w:pPr>
+        <w:rPr/>
+      </w:pPr>
+      <w:r>
+        <w:rPr>
+          <w:rtl w:val="0"/>
+        </w:rPr>
+      </w:r>
+    </w:p>
+    <w:p>
+      <w:pPr>
+        <w:rPr/>
+      </w:pPr>
+      <w:r>
+        <w:rPr>
+          <w:rtl w:val="0"/>
+        </w:rPr>
+      </w:r>
+    </w:p>
+    <w:p>
+      <w:pPr>
+        <w:rPr/>
+      </w:pPr>
+      <w:r>
+        <w:rPr>
+          <w:rtl w:val="0"/>
+        </w:rPr>
+      </w:r>
+    </w:p>
+    <w:p>
+      <w:pPr>
+        <w:rPr/>
+      </w:pPr>
+      <w:r>
+        <w:rPr>
+          <w:rtl w:val="0"/>
+        </w:rPr>
+      </w:r>
+    </w:p>
+    <w:p>
+      <w:pPr>
+        <w:rPr/>
+      </w:pPr>
+      <w:r>
+        <w:rPr>
+          <w:rtl w:val="0"/>
+        </w:rPr>
+      </w:r>
+    </w:p>
+    <w:p>
+      <w:pPr>
+        <w:rPr/>
+      </w:pPr>
+      <w:r>
+        <w:rPr>
+          <w:rtl w:val="0"/>
+        </w:rPr>
+      </w:r>
+    </w:p>
+    <w:p>
+      <w:pPr>
+        <w:rPr/>
+      </w:pPr>
+      <w:r>
+        <w:rPr>
+          <w:rtl w:val="0"/>
+        </w:rPr>
+      </w:r>
+    </w:p>
+    <w:p>
+      <w:pPr>
+        <w:rPr/>
+      </w:pPr>
+      <w:r>
+        <w:rPr>
+          <w:rtl w:val="0"/>
+        </w:rPr>
+      </w:r>
+    </w:p>
+    <w:p>
+      <w:pPr>
+        <w:rPr/>
+      </w:pPr>
+      <w:r>
+        <w:rPr>
+          <w:rtl w:val="0"/>
+        </w:rPr>
+      </w:r>
+    </w:p>
+    <w:p>
+      <w:pPr>
+        <w:rPr/>
+      </w:pPr>
+      <w:r>
+        <w:rPr>
+          <w:rtl w:val="0"/>
+        </w:rPr>
+      </w:r>
+    </w:p>
+    <w:p>
+      <w:pPr>
+        <w:rPr/>
+      </w:pPr>
+      <w:r>
+        <w:rPr>
+          <w:rtl w:val="0"/>
+        </w:rPr>
+      </w:r>
+    </w:p>
+    <w:p>
+      <w:pPr>
+        <w:rPr/>
+      </w:pPr>
+      <w:r>
+        <w:rPr>
+          <w:rtl w:val="0"/>
+        </w:rPr>
+      </w:r>
+    </w:p>
+    <w:p>
+      <w:pPr>
+        <w:rPr/>
+      </w:pPr>
+      <w:r>
+        <w:rPr>
+          <w:rtl w:val="0"/>
+        </w:rPr>
+      </w:r>
+    </w:p>
+    <w:p>
+      <w:pPr>
+        <w:rPr/>
+      </w:pPr>
+      <w:r>
+        <w:rPr>
+          <w:rtl w:val="0"/>
+        </w:rPr>
+      </w:r>
+    </w:p>
+    <w:p>
+      <w:pPr>
+        <w:rPr/>
+      </w:pPr>
+      <w:r>
+        <w:rPr>
+          <w:rtl w:val="0"/>
+        </w:rPr>
+      </w:r>
+    </w:p>
+    <w:p>
+      <w:pPr>
+        <w:rPr/>
+      </w:pPr>
+      <w:r>
+        <w:rPr>
+          <w:rtl w:val="0"/>
+        </w:rPr>
+      </w:r>
+    </w:p>
+    <w:p>
+      <w:pPr>
+        <w:rPr/>
+      </w:pPr>
+      <w:r>
+        <w:rPr>
+          <w:rtl w:val="0"/>
+        </w:rPr>
+      </w:r>
+    </w:p>
+    <w:p>
+      <w:pPr>
+        <w:rPr/>
+      </w:pPr>
+      <w:r>
+        <w:rPr>
+          <w:rtl w:val="0"/>
+        </w:rPr>
+      </w:r>
+    </w:p>
+    <w:p>
+      <w:pPr>
+        <w:rPr/>
+      </w:pPr>
+      <w:r>
+        <w:rPr>
+          <w:rtl w:val="0"/>
+        </w:rPr>
+      </w:r>
+    </w:p>
+    <w:p>
+      <w:pPr>
+        <w:rPr/>
+      </w:pPr>
+      <w:r>
+        <w:rPr>
+          <w:rtl w:val="0"/>
+        </w:rPr>
+      </w:r>
+    </w:p>
+    <w:p>
+      <w:pPr>
+        <w:rPr/>
+      </w:pPr>
+      <w:r>
+        <w:rPr>
+          <w:rtl w:val="0"/>
+        </w:rPr>
+      </w:r>
+    </w:p>
+    <w:p>
+      <w:pPr>
+        <w:rPr/>
+      </w:pPr>
+      <w:r>
+        <w:rPr>
+          <w:rtl w:val="0"/>
+        </w:rPr>
+      </w:r>
+    </w:p>
+    <w:p>
+      <w:pPr>
+        <w:rPr/>
+      </w:pPr>
+      <w:r>
+        <w:rPr>
+          <w:rtl w:val="0"/>
+        </w:rPr>
+      </w:r>
+    </w:p>
+    <w:p>
+      <w:pPr>
+        <w:rPr/>
+      </w:pPr>
+      <w:r>
+        <w:rPr>
+          <w:rtl w:val="0"/>
+        </w:rPr>
+      </w:r>
+    </w:p>
+    <w:p>
+      <w:pPr>
+        <w:rPr/>
+      </w:pPr>
+      <w:r>
+        <w:rPr>
+          <w:rtl w:val="0"/>
+        </w:rPr>
+      </w:r>
+    </w:p>
+    <w:p>
+      <w:pPr>
+        <w:rPr/>
+      </w:pPr>
+      <w:r>
+        <w:rPr>
+          <w:rtl w:val="0"/>
+        </w:rPr>
+      </w:r>
+    </w:p>
+    <w:p>
+      <w:pPr>
+        <w:rPr/>
+      </w:pPr>
+      <w:r>
+        <w:rPr>
+          <w:rtl w:val="0"/>
+        </w:rPr>
+      </w:r>
+    </w:p>
+    <w:p>
+      <w:pPr>
+        <w:rPr/>
+      </w:pPr>
+      <w:r>
+        <w:rPr>
+          <w:rtl w:val="0"/>
+        </w:rPr>
+      </w:r>
+    </w:p>
+    <w:p>
+      <w:pPr>
+        <w:rPr/>
+      </w:pPr>
+      <w:r>
+        <w:rPr>
+          <w:rtl w:val="0"/>
+        </w:rPr>
+      </w:r>
+    </w:p>
+    <w:p>
+      <w:pPr>
+        <w:rPr/>
+      </w:pPr>
+      <w:r>
+        <w:rPr>
+          <w:rtl w:val="0"/>
+        </w:rPr>
+      </w:r>
+    </w:p>
+    <w:p>
+      <w:pPr>
+        <w:rPr/>
+      </w:pPr>
+      <w:r>
+        <w:rPr>
+          <w:rtl w:val="0"/>
+        </w:rPr>
+      </w:r>
+    </w:p>
+    <w:p>
+      <w:pPr>
+        <w:rPr/>
+      </w:pPr>
+      <w:r>
+        <w:rPr>
+          <w:rtl w:val="0"/>
+        </w:rPr>
+      </w:r>
+    </w:p>
+    <w:p>
+      <w:pPr>
+        <w:rPr/>
+      </w:pPr>
+      <w:r>
+        <w:rPr>
+          <w:rtl w:val="0"/>
+        </w:rPr>
+      </w:r>
+    </w:p>
+    <w:p>
+      <w:pPr>
+        <w:rPr/>
+      </w:pPr>
+      <w:r>
+        <w:rPr>
+          <w:rtl w:val="0"/>
+        </w:rPr>
+      </w:r>
+    </w:p>
+    <w:p>
+      <w:pPr>
+        <w:rPr/>
+      </w:pPr>
+      <w:r>
+        <w:rPr>
+          <w:rtl w:val="0"/>
+        </w:rPr>
+      </w:r>
+    </w:p>
+    <w:p>
+      <w:pPr>
+        <w:rPr/>
+      </w:pPr>
+      <w:r>
+        <w:rPr>
+          <w:rtl w:val="0"/>
+        </w:rPr>
+      </w:r>
+    </w:p>
+    <w:p>
+      <w:pPr>
+        <w:pStyle w:val="Heading1"/>
+        <w:rPr>
+          <w:u w:val="single"/>
+        </w:rPr>
+      </w:pPr>
+      <w:bookmarkStart w:colFirst="0" w:colLast="0" w:name="_y8eyiu64edqg" w:id="4"/>
+      <w:bookmarkEnd w:id="4"/>
+      <w:r>
+        <w:rPr>
+          <w:u w:val="single"/>
+          <w:rtl w:val="0"/>
+        </w:rPr>
+        <w:t xml:space="preserve">Normalización:</w:t>
+      </w:r>
+    </w:p>
+    <w:p>
+      <w:pPr>
+        <w:rPr/>
+      </w:pPr>
+      <w:r>
+        <w:rPr>
+          <w:rtl w:val="0"/>
+        </w:rPr>
+        <w:t xml:space="preserve">El primer paso de todos para comenzar con la normalización fue comprobar si tiene grupos repetitivos, al darnos cuenta de que no había ningún grupo repetitivo pasamos con la 2ºFN.</w:t>
+      </w:r>
+    </w:p>
+    <w:p>
+      <w:pPr>
+        <w:rPr/>
+      </w:pPr>
+      <w:r>
+        <w:rPr>
+          <w:rtl w:val="0"/>
+        </w:rPr>
+      </w:r>
+    </w:p>
+    <w:p>
+      <w:pPr>
+        <w:rPr/>
+      </w:pPr>
+      <w:r>
+        <w:rPr>
+          <w:rtl w:val="0"/>
+        </w:rPr>
+        <w:t xml:space="preserve">En ella comprobamos que ningún atributo forma parte de una clave candidata mantiene una dependencia funcional total, al comprobar que todas las tablas estaban en 2ºFN fuimos a por la 3ºFN.</w:t>
+      </w:r>
+    </w:p>
+    <w:p>
+      <w:pPr>
+        <w:rPr/>
+      </w:pPr>
+      <w:r>
+        <w:rPr>
+          <w:rtl w:val="0"/>
+        </w:rPr>
+      </w:r>
+    </w:p>
+    <w:p>
+      <w:pPr>
+        <w:rPr/>
+      </w:pPr>
+      <w:r>
+        <w:rPr>
+          <w:rtl w:val="0"/>
+        </w:rPr>
+        <w:t xml:space="preserve">En la 3ºFN comprobamos que los atributos no tengan dependencias funcionales transitivas.</w:t>
+      </w:r>
+    </w:p>
+    <w:p>
+      <w:pPr>
+        <w:rPr/>
+      </w:pPr>
+      <w:r>
+        <w:rPr>
+          <w:rtl w:val="0"/>
+        </w:rPr>
+      </w:r>
+    </w:p>
+    <w:p>
+      <w:pPr>
+        <w:rPr/>
+      </w:pPr>
+      <w:r>
+        <w:rPr>
+          <w:rtl w:val="0"/>
+        </w:rPr>
+        <w:t xml:space="preserve">Al hacer todas las comprobaciones anteriores terminamos con nuestra normalización.</w:t>
+      </w:r>
+      <w:r>
+        <w:drawing>
+          <wp:anchor allowOverlap="1" behindDoc="0" distB="114300" distT="114300" distL="114300" distR="114300" hidden="0" layoutInCell="1" locked="0" relativeHeight="0" simplePos="0">
+            <wp:simplePos x="0" y="0"/>
+            <wp:positionH relativeFrom="column">
+              <wp:posOffset>1</wp:posOffset>
+            </wp:positionH>
+            <wp:positionV relativeFrom="paragraph">
+              <wp:posOffset>142875</wp:posOffset>
+            </wp:positionV>
+            <wp:extent cx="4576763" cy="7441355"/>
+            <wp:effectExtent b="0" l="0" r="0" t="0"/>
+            <wp:wrapNone/>
+            <wp:docPr id="3" name="image2.png"/>
             <a:graphic>
               <a:graphicData uri="http://schemas.openxmlformats.org/drawingml/2006/picture">
                 <pic:pic>
@@ -715,7 +1288,7 @@
                   <pic:spPr>
                     <a:xfrm>
                       <a:off x="0" y="0"/>
-                      <a:ext cx="4933950" cy="8496300"/>
+                      <a:ext cx="4576763" cy="7441355"/>
                     </a:xfrm>
                     <a:prstGeom prst="rect"/>
                     <a:ln/>
@@ -725,596 +1298,6 @@
             </a:graphic>
           </wp:anchor>
         </w:drawing>
-      </w:r>
-    </w:p>
-    <w:p>
-      <w:pPr>
-        <w:rPr/>
-      </w:pPr>
-      <w:r>
-        <w:rPr>
-          <w:rtl w:val="0"/>
-        </w:rPr>
-      </w:r>
-    </w:p>
-    <w:p>
-      <w:pPr>
-        <w:rPr/>
-      </w:pPr>
-      <w:r>
-        <w:rPr>
-          <w:rtl w:val="0"/>
-        </w:rPr>
-      </w:r>
-    </w:p>
-    <w:p>
-      <w:pPr>
-        <w:rPr/>
-      </w:pPr>
-      <w:r>
-        <w:rPr>
-          <w:rtl w:val="0"/>
-        </w:rPr>
-      </w:r>
-    </w:p>
-    <w:p>
-      <w:pPr>
-        <w:rPr/>
-      </w:pPr>
-      <w:r>
-        <w:rPr>
-          <w:rtl w:val="0"/>
-        </w:rPr>
-      </w:r>
-    </w:p>
-    <w:p>
-      <w:pPr>
-        <w:rPr/>
-      </w:pPr>
-      <w:r>
-        <w:rPr>
-          <w:rtl w:val="0"/>
-        </w:rPr>
-      </w:r>
-    </w:p>
-    <w:p>
-      <w:pPr>
-        <w:rPr/>
-      </w:pPr>
-      <w:r>
-        <w:rPr>
-          <w:rtl w:val="0"/>
-        </w:rPr>
-      </w:r>
-    </w:p>
-    <w:p>
-      <w:pPr>
-        <w:rPr/>
-      </w:pPr>
-      <w:r>
-        <w:rPr>
-          <w:rtl w:val="0"/>
-        </w:rPr>
-      </w:r>
-    </w:p>
-    <w:p>
-      <w:pPr>
-        <w:rPr/>
-      </w:pPr>
-      <w:r>
-        <w:rPr>
-          <w:rtl w:val="0"/>
-        </w:rPr>
-      </w:r>
-    </w:p>
-    <w:p>
-      <w:pPr>
-        <w:rPr/>
-      </w:pPr>
-      <w:r>
-        <w:rPr>
-          <w:rtl w:val="0"/>
-        </w:rPr>
-      </w:r>
-    </w:p>
-    <w:p>
-      <w:pPr>
-        <w:rPr/>
-      </w:pPr>
-      <w:r>
-        <w:rPr>
-          <w:rtl w:val="0"/>
-        </w:rPr>
-      </w:r>
-    </w:p>
-    <w:p>
-      <w:pPr>
-        <w:rPr/>
-      </w:pPr>
-      <w:r>
-        <w:rPr>
-          <w:rtl w:val="0"/>
-        </w:rPr>
-      </w:r>
-    </w:p>
-    <w:p>
-      <w:pPr>
-        <w:rPr/>
-      </w:pPr>
-      <w:r>
-        <w:rPr>
-          <w:rtl w:val="0"/>
-        </w:rPr>
-      </w:r>
-    </w:p>
-    <w:p>
-      <w:pPr>
-        <w:rPr/>
-      </w:pPr>
-      <w:r>
-        <w:rPr>
-          <w:rtl w:val="0"/>
-        </w:rPr>
-      </w:r>
-    </w:p>
-    <w:p>
-      <w:pPr>
-        <w:rPr/>
-      </w:pPr>
-      <w:r>
-        <w:rPr>
-          <w:rtl w:val="0"/>
-        </w:rPr>
-      </w:r>
-    </w:p>
-    <w:p>
-      <w:pPr>
-        <w:rPr/>
-      </w:pPr>
-      <w:r>
-        <w:rPr>
-          <w:rtl w:val="0"/>
-        </w:rPr>
-      </w:r>
-    </w:p>
-    <w:p>
-      <w:pPr>
-        <w:rPr/>
-      </w:pPr>
-      <w:r>
-        <w:rPr>
-          <w:rtl w:val="0"/>
-        </w:rPr>
-      </w:r>
-    </w:p>
-    <w:p>
-      <w:pPr>
-        <w:rPr/>
-      </w:pPr>
-      <w:r>
-        <w:rPr>
-          <w:rtl w:val="0"/>
-        </w:rPr>
-      </w:r>
-    </w:p>
-    <w:p>
-      <w:pPr>
-        <w:rPr/>
-      </w:pPr>
-      <w:r>
-        <w:rPr>
-          <w:rtl w:val="0"/>
-        </w:rPr>
-      </w:r>
-    </w:p>
-    <w:p>
-      <w:pPr>
-        <w:rPr/>
-      </w:pPr>
-      <w:r>
-        <w:rPr>
-          <w:rtl w:val="0"/>
-        </w:rPr>
-      </w:r>
-    </w:p>
-    <w:p>
-      <w:pPr>
-        <w:rPr/>
-      </w:pPr>
-      <w:r>
-        <w:rPr>
-          <w:rtl w:val="0"/>
-        </w:rPr>
-      </w:r>
-    </w:p>
-    <w:p>
-      <w:pPr>
-        <w:rPr/>
-      </w:pPr>
-      <w:r>
-        <w:rPr>
-          <w:rtl w:val="0"/>
-        </w:rPr>
-      </w:r>
-    </w:p>
-    <w:p>
-      <w:pPr>
-        <w:rPr/>
-      </w:pPr>
-      <w:r>
-        <w:rPr>
-          <w:rtl w:val="0"/>
-        </w:rPr>
-      </w:r>
-    </w:p>
-    <w:p>
-      <w:pPr>
-        <w:rPr/>
-      </w:pPr>
-      <w:r>
-        <w:rPr>
-          <w:rtl w:val="0"/>
-        </w:rPr>
-      </w:r>
-    </w:p>
-    <w:p>
-      <w:pPr>
-        <w:rPr/>
-      </w:pPr>
-      <w:r>
-        <w:rPr>
-          <w:rtl w:val="0"/>
-        </w:rPr>
-      </w:r>
-    </w:p>
-    <w:p>
-      <w:pPr>
-        <w:rPr/>
-      </w:pPr>
-      <w:r>
-        <w:rPr>
-          <w:rtl w:val="0"/>
-        </w:rPr>
-      </w:r>
-    </w:p>
-    <w:p>
-      <w:pPr>
-        <w:rPr/>
-      </w:pPr>
-      <w:r>
-        <w:rPr>
-          <w:rtl w:val="0"/>
-        </w:rPr>
-      </w:r>
-    </w:p>
-    <w:p>
-      <w:pPr>
-        <w:rPr/>
-      </w:pPr>
-      <w:r>
-        <w:rPr>
-          <w:rtl w:val="0"/>
-        </w:rPr>
-      </w:r>
-    </w:p>
-    <w:p>
-      <w:pPr>
-        <w:rPr/>
-      </w:pPr>
-      <w:r>
-        <w:rPr>
-          <w:rtl w:val="0"/>
-        </w:rPr>
-      </w:r>
-    </w:p>
-    <w:p>
-      <w:pPr>
-        <w:rPr/>
-      </w:pPr>
-      <w:r>
-        <w:rPr>
-          <w:rtl w:val="0"/>
-        </w:rPr>
-      </w:r>
-    </w:p>
-    <w:p>
-      <w:pPr>
-        <w:rPr/>
-      </w:pPr>
-      <w:r>
-        <w:rPr>
-          <w:rtl w:val="0"/>
-        </w:rPr>
-      </w:r>
-    </w:p>
-    <w:p>
-      <w:pPr>
-        <w:rPr/>
-      </w:pPr>
-      <w:r>
-        <w:rPr>
-          <w:rtl w:val="0"/>
-        </w:rPr>
-      </w:r>
-    </w:p>
-    <w:p>
-      <w:pPr>
-        <w:rPr/>
-      </w:pPr>
-      <w:r>
-        <w:rPr>
-          <w:rtl w:val="0"/>
-        </w:rPr>
-      </w:r>
-    </w:p>
-    <w:p>
-      <w:pPr>
-        <w:rPr/>
-      </w:pPr>
-      <w:r>
-        <w:rPr>
-          <w:rtl w:val="0"/>
-        </w:rPr>
-      </w:r>
-    </w:p>
-    <w:p>
-      <w:pPr>
-        <w:rPr/>
-      </w:pPr>
-      <w:r>
-        <w:rPr>
-          <w:rtl w:val="0"/>
-        </w:rPr>
-      </w:r>
-    </w:p>
-    <w:p>
-      <w:pPr>
-        <w:rPr/>
-      </w:pPr>
-      <w:r>
-        <w:rPr>
-          <w:rtl w:val="0"/>
-        </w:rPr>
-      </w:r>
-    </w:p>
-    <w:p>
-      <w:pPr>
-        <w:rPr/>
-      </w:pPr>
-      <w:r>
-        <w:rPr>
-          <w:rtl w:val="0"/>
-        </w:rPr>
-      </w:r>
-    </w:p>
-    <w:p>
-      <w:pPr>
-        <w:rPr/>
-      </w:pPr>
-      <w:r>
-        <w:rPr>
-          <w:rtl w:val="0"/>
-        </w:rPr>
-      </w:r>
-    </w:p>
-    <w:p>
-      <w:pPr>
-        <w:rPr/>
-      </w:pPr>
-      <w:r>
-        <w:rPr>
-          <w:rtl w:val="0"/>
-        </w:rPr>
-      </w:r>
-    </w:p>
-    <w:p>
-      <w:pPr>
-        <w:rPr/>
-      </w:pPr>
-      <w:r>
-        <w:rPr>
-          <w:rtl w:val="0"/>
-        </w:rPr>
-      </w:r>
-    </w:p>
-    <w:p>
-      <w:pPr>
-        <w:rPr/>
-      </w:pPr>
-      <w:r>
-        <w:rPr>
-          <w:rtl w:val="0"/>
-        </w:rPr>
-      </w:r>
-    </w:p>
-    <w:p>
-      <w:pPr>
-        <w:rPr/>
-      </w:pPr>
-      <w:r>
-        <w:rPr>
-          <w:rtl w:val="0"/>
-        </w:rPr>
-      </w:r>
-    </w:p>
-    <w:p>
-      <w:pPr>
-        <w:rPr/>
-      </w:pPr>
-      <w:r>
-        <w:rPr>
-          <w:rtl w:val="0"/>
-        </w:rPr>
-      </w:r>
-    </w:p>
-    <w:p>
-      <w:pPr>
-        <w:rPr/>
-      </w:pPr>
-      <w:r>
-        <w:rPr>
-          <w:rtl w:val="0"/>
-        </w:rPr>
-      </w:r>
-    </w:p>
-    <w:p>
-      <w:pPr>
-        <w:rPr/>
-      </w:pPr>
-      <w:r>
-        <w:rPr>
-          <w:rtl w:val="0"/>
-        </w:rPr>
-      </w:r>
-    </w:p>
-    <w:p>
-      <w:pPr>
-        <w:pStyle w:val="Heading1"/>
-        <w:rPr>
-          <w:u w:val="single"/>
-        </w:rPr>
-      </w:pPr>
-      <w:bookmarkStart w:colFirst="0" w:colLast="0" w:name="_y8eyiu64edqg" w:id="4"/>
-      <w:bookmarkEnd w:id="4"/>
-      <w:r>
-        <w:rPr>
-          <w:u w:val="single"/>
-          <w:rtl w:val="0"/>
-        </w:rPr>
-        <w:t xml:space="preserve">Normalización:</w:t>
-      </w:r>
-    </w:p>
-    <w:p>
-      <w:pPr>
-        <w:rPr/>
-      </w:pPr>
-      <w:r>
-        <w:rPr>
-          <w:rtl w:val="0"/>
-        </w:rPr>
-        <w:t xml:space="preserve">En nuestro caso hemos ido realizando la normalización tabla por tabla y no hemos obtenido ninguna nueva tabla, por lo tanto la normalización es la siguiente:</w:t>
-      </w:r>
-    </w:p>
-    <w:p>
-      <w:pPr>
-        <w:rPr/>
-      </w:pPr>
-      <w:r>
-        <w:rPr>
-          <w:rtl w:val="0"/>
-        </w:rPr>
-      </w:r>
-      <w:r>
-        <w:drawing>
-          <wp:anchor allowOverlap="1" behindDoc="0" distB="114300" distT="114300" distL="114300" distR="114300" hidden="0" layoutInCell="1" locked="0" relativeHeight="0" simplePos="0">
-            <wp:simplePos x="0" y="0"/>
-            <wp:positionH relativeFrom="column">
-              <wp:posOffset>19051</wp:posOffset>
-            </wp:positionH>
-            <wp:positionV relativeFrom="paragraph">
-              <wp:posOffset>114300</wp:posOffset>
-            </wp:positionV>
-            <wp:extent cx="4933950" cy="8496300"/>
-            <wp:effectExtent b="0" l="0" r="0" t="0"/>
-            <wp:wrapNone/>
-            <wp:docPr id="3" name="image1.png"/>
-            <a:graphic>
-              <a:graphicData uri="http://schemas.openxmlformats.org/drawingml/2006/picture">
-                <pic:pic>
-                  <pic:nvPicPr>
-                    <pic:cNvPr id="0" name="image1.png"/>
-                    <pic:cNvPicPr preferRelativeResize="0"/>
-                  </pic:nvPicPr>
-                  <pic:blipFill>
-                    <a:blip r:embed="rId8"/>
-                    <a:srcRect b="0" l="0" r="0" t="0"/>
-                    <a:stretch>
-                      <a:fillRect/>
-                    </a:stretch>
-                  </pic:blipFill>
-                  <pic:spPr>
-                    <a:xfrm>
-                      <a:off x="0" y="0"/>
-                      <a:ext cx="4933950" cy="8496300"/>
-                    </a:xfrm>
-                    <a:prstGeom prst="rect"/>
-                    <a:ln/>
-                  </pic:spPr>
-                </pic:pic>
-              </a:graphicData>
-            </a:graphic>
-          </wp:anchor>
-        </w:drawing>
-      </w:r>
-    </w:p>
-    <w:p>
-      <w:pPr>
-        <w:rPr/>
-      </w:pPr>
-      <w:r>
-        <w:rPr>
-          <w:rtl w:val="0"/>
-        </w:rPr>
-      </w:r>
-    </w:p>
-    <w:p>
-      <w:pPr>
-        <w:rPr/>
-      </w:pPr>
-      <w:r>
-        <w:rPr>
-          <w:rtl w:val="0"/>
-        </w:rPr>
-      </w:r>
-    </w:p>
-    <w:p>
-      <w:pPr>
-        <w:rPr/>
-      </w:pPr>
-      <w:r>
-        <w:rPr>
-          <w:rtl w:val="0"/>
-        </w:rPr>
-      </w:r>
-    </w:p>
-    <w:p>
-      <w:pPr>
-        <w:rPr/>
-      </w:pPr>
-      <w:r>
-        <w:rPr>
-          <w:rtl w:val="0"/>
-        </w:rPr>
-      </w:r>
-    </w:p>
-    <w:p>
-      <w:pPr>
-        <w:rPr/>
-      </w:pPr>
-      <w:r>
-        <w:rPr>
-          <w:rtl w:val="0"/>
-        </w:rPr>
-      </w:r>
-    </w:p>
-    <w:p>
-      <w:pPr>
-        <w:rPr/>
-      </w:pPr>
-      <w:r>
-        <w:rPr>
-          <w:rtl w:val="0"/>
-        </w:rPr>
-      </w:r>
-    </w:p>
-    <w:p>
-      <w:pPr>
-        <w:rPr/>
-      </w:pPr>
-      <w:r>
-        <w:rPr>
-          <w:rtl w:val="0"/>
-        </w:rPr>
       </w:r>
     </w:p>
     <w:p>

</xml_diff>